<commit_message>
Hot fix bugs memo 01
</commit_message>
<xml_diff>
--- a/vendor/1. Memorando EAF a GPE.docx
+++ b/vendor/1. Memorando EAF a GPE.docx
@@ -41,7 +41,7 @@
                 <w:b w:val="1"/>
                 <w:bCs w:val="1"/>
               </w:rPr>
-              <w:t xml:space="preserve">EAF 0.1341</w:t>
+              <w:t xml:space="preserve">EAF 546456</w:t>
             </w:r>
           </w:p>
         </w:tc>
@@ -192,7 +192,7 @@
                 <w:b w:val="0"/>
                 <w:bCs w:val="0"/>
               </w:rPr>
-              <w:t xml:space="preserve">dasdas</w:t>
+              <w:t xml:space="preserve">ghffghfgh</w:t>
             </w:r>
           </w:p>
         </w:tc>
@@ -281,7 +281,12 @@
           <w:b w:val="0"/>
           <w:bCs w:val="0"/>
         </w:rPr>
-        <w:t xml:space="preserve">En cumplimiento al procedimiento establecido en el manual de inventarios corporativo vigente y publicado en intranet para el tema del asunto, atentamente se solicita aprobación al formato solicitud baja de activos fijos que se adjunta de los elementos listados a continuación, teniendo en cuenta el concepto entregado por la Gerencia Planeación de Tecnología en el memorando 365-2012 “Concepto de Planeación de Red para las centrales del Proyecto de Optimización TDM”.</w:t>
+        <w:t xml:space="preserve">
+          En cumplimiento al procedimiento establecido en el manual de inventarios corporativo vigente y publicado en intranet para el tema del asunto, atentamente se solicita aprobación al formato solicitud de baja de activos fijos que se adjunta, de acuerdo con el concepto técnico anexo. 
+          <w:br/>
+          <w:br/>
+          Se tiene el (los) siguiente banco de baterías que técnicamente han culminado su vida útil, presentan deterioro y no se pueden volver a utilizar.
+        </w:t>
       </w:r>
     </w:p>
     <w:p>
@@ -293,7 +298,7 @@
       </w:pPr>
       <w:r>
         <w:rPr/>
-        <w:t xml:space="preserve">1</w:t>
+        <w:t xml:space="preserve">ghffg</w:t>
       </w:r>
     </w:p>
     <w:p>
@@ -305,7 +310,19 @@
       </w:pPr>
       <w:r>
         <w:rPr/>
-        <w:t xml:space="preserve">2</w:t>
+        <w:t xml:space="preserve">fghfgh</w:t>
+      </w:r>
+    </w:p>
+    <w:p>
+      <w:pPr>
+        <w:numPr>
+          <w:ilvl w:val="0"/>
+          <w:numId w:val="1"/>
+        </w:numPr>
+      </w:pPr>
+      <w:r>
+        <w:rPr/>
+        <w:t xml:space="preserve">fghfg</w:t>
       </w:r>
     </w:p>
     <w:p>
@@ -335,7 +352,7 @@
           <w:b w:val="0"/>
           <w:bCs w:val="0"/>
         </w:rPr>
-        <w:t xml:space="preserve">Por tal motivo se anexan 5 folios originales enunciados en el pie de página.</w:t>
+        <w:t xml:space="preserve">Por tal motivo se anexan 140 folios originales enunciados en el pie de página.</w:t>
       </w:r>
     </w:p>
     <w:p>
@@ -430,17 +447,17 @@
                 <w:bCs w:val="0"/>
               </w:rPr>
               <w:t xml:space="preserve">
-                5 folios originales 
-                <w:br/>
-                 - Memorando Vicepresidencia GPE 1 - 1 folio. 
-                <w:br/>
-                 - Memorando Contabilidad EAF 1 - 1 folio. 
-                <w:br/>
-                 - Formato solicitud de baja de activos fijos 07-07.4-F-017-1.0 - v 1 – 1 folio. 
-                <w:br/>
-                 - Concepto técnico de baja – 1 folios. 
-                <w:br/>
-                 - Registro fotográfico – 1 folios.
+                140 folios originales 
+                <w:br/>
+                 - Memorando Vicepresidencia GPE 67 - 56 folio. 
+                <w:br/>
+                 - Memorando Contabilidad EAF 6 - 6 folio. 
+                <w:br/>
+                 - Formato solicitud de baja de activos fijos 07-07.4-F-017-1.0 - v 1 – 66 folio. 
+                <w:br/>
+                 - Concepto técnico de baja – 6 folios. 
+                <w:br/>
+                 - Registro fotográfico – 6 folios.
                 <w:br/>
               </w:t>
             </w:r>
@@ -496,11 +513,11 @@
                 <w:bCs w:val="0"/>
               </w:rPr>
               <w:t xml:space="preserve">
+                MAURICIO CAÑÓN GUERRERO
+                <w:br/>
+                BAIRO RAMÓN MALDONADO RODRÍGUEZ
+                <w:br/>
                 JORGE PINTO GALEANO
-                <w:br/>
-                GUILLERMO ANTONIO JIMÉNEZ CAMELO
-                <w:br/>
-                GENARO LOZANO CARRILLO
               </w:t>
             </w:r>
           </w:p>
@@ -520,11 +537,11 @@
                 <w:bCs w:val="0"/>
               </w:rPr>
               <w:t xml:space="preserve">
+                14806
+                <w:br/>
+                25248
+                <w:br/>
                 30980
-                <w:br/>
-                23529
-                <w:br/>
-                24953
               </w:t>
             </w:r>
           </w:p>
@@ -703,7 +720,7 @@
 <file path=word/numbering.xml><?xml version="1.0" encoding="utf-8"?>
 <w:numbering xmlns:ve="http://schemas.openxmlformats.org/markup-compatibility/2006" xmlns:o="urn:schemas-microsoft-com:office:office" xmlns:r="http://schemas.openxmlformats.org/officeDocument/2006/relationships" xmlns:m="http://schemas.openxmlformats.org/officeDocument/2006/math" xmlns:v="urn:schemas-microsoft-com:vml" xmlns:wp="http://schemas.openxmlformats.org/drawingml/2006/wordprocessingDrawing" xmlns:w10="urn:schemas-microsoft-com:office:word" xmlns:w="http://schemas.openxmlformats.org/wordprocessingml/2006/main" xmlns:wne="http://schemas.microsoft.com/office/word/2006/wordml">
   <w:abstractNum w:abstractNumId="1">
-    <w:nsid w:val="55A6501A"/>
+    <w:nsid w:val="FE55B2C9"/>
     <w:multiLevelType w:val="hybridMultilevel"/>
     <w:lvl w:ilvl="0">
       <w:start w:val="1"/>

</xml_diff>

<commit_message>
Settings visualization elements  and amount
</commit_message>
<xml_diff>
--- a/vendor/1. Memorando EAF a GPE.docx
+++ b/vendor/1. Memorando EAF a GPE.docx
@@ -41,7 +41,7 @@
                 <w:b w:val="1"/>
                 <w:bCs w:val="1"/>
               </w:rPr>
-              <w:t xml:space="preserve">EAF 02-02010</w:t>
+              <w:t xml:space="preserve">EAF 9923-04</w:t>
             </w:r>
           </w:p>
         </w:tc>
@@ -98,9 +98,9 @@
                 <w:bCs w:val="0"/>
               </w:rPr>
               <w:t xml:space="preserve">
-                EFRAÍN MARTÍNEZ MONROY
-                <w:br/>
-                Vicepresidencia de Tecnología
+                FC BARCELONA
+                <w:br/>
+                La Liga
               </w:t>
             </w:r>
           </w:p>
@@ -147,9 +147,9 @@
                 <w:bCs w:val="0"/>
               </w:rPr>
               <w:t xml:space="preserve">
-                HENRY GÓMEZ GALVIS
-                <w:br/>
-                Vicepresidencia de Tecnología
+                LIONEL MESSI
+                <w:br/>
+                SOCCER
               </w:t>
             </w:r>
           </w:p>
@@ -192,7 +192,7 @@
                 <w:b w:val="0"/>
                 <w:bCs w:val="0"/>
               </w:rPr>
-              <w:t xml:space="preserve">dfasda</w:t>
+              <w:t xml:space="preserve">Igualmente, me pueden dar Spotify premium?</w:t>
             </w:r>
           </w:p>
         </w:tc>
@@ -281,7 +281,12 @@
           <w:b w:val="0"/>
           <w:bCs w:val="0"/>
         </w:rPr>
-        <w:t xml:space="preserve">En cumplimiento al procedimiento establecido en el manual de inventarios corporativo vigente y publicado en intranet para el tema del asunto, atentamente se solicita aprobación al formato solicitud baja de activos fijos que se adjunta de los elementos listados a continuación, teniendo en cuenta el concepto entregado por la Gerencia Planeación de Tecnología en el memorando 365-2012 “Concepto de Planeación de Red para las centrales del Proyecto de Optimización TDM”.</w:t>
+        <w:t xml:space="preserve">
+          En cumplimiento al procedimiento establecido en el manual de inventarios corporativo vigente y publicado en intranet para el tema del asunto, atentamente se solicita aprobación al formato solicitud de baja de activos fijos que se adjunta, de acuerdo con el concepto técnico anexo. 
+          <w:br/>
+          <w:br/>
+          Se tiene el (los) siguiente banco de baterías que técnicamente han culminado su vida útil, presentan deterioro y no se pueden volver a utilizar.
+        </w:t>
       </w:r>
     </w:p>
     <w:p>
@@ -293,7 +298,7 @@
       </w:pPr>
       <w:r>
         <w:rPr/>
-        <w:t xml:space="preserve">1</w:t>
+        <w:t xml:space="preserve">Porfi</w:t>
       </w:r>
     </w:p>
     <w:p>
@@ -305,31 +310,7 @@
       </w:pPr>
       <w:r>
         <w:rPr/>
-        <w:t xml:space="preserve">2</w:t>
-      </w:r>
-    </w:p>
-    <w:p>
-      <w:pPr>
-        <w:numPr>
-          <w:ilvl w:val="0"/>
-          <w:numId w:val="1"/>
-        </w:numPr>
-      </w:pPr>
-      <w:r>
-        <w:rPr/>
-        <w:t xml:space="preserve">3</w:t>
-      </w:r>
-    </w:p>
-    <w:p>
-      <w:pPr>
-        <w:numPr>
-          <w:ilvl w:val="0"/>
-          <w:numId w:val="1"/>
-        </w:numPr>
-      </w:pPr>
-      <w:r>
-        <w:rPr/>
-        <w:t xml:space="preserve">4</w:t>
+        <w:t xml:space="preserve">Laporta, HAZLO </w:t>
       </w:r>
     </w:p>
     <w:p>
@@ -359,7 +340,7 @@
           <w:b w:val="0"/>
           <w:bCs w:val="0"/>
         </w:rPr>
-        <w:t xml:space="preserve">Por tal motivo se anexan 5 folios originales enunciados en el pie de página.</w:t>
+        <w:t xml:space="preserve">Por tal motivo se anexan 907 folios originales enunciados en el pie de página.</w:t>
       </w:r>
     </w:p>
     <w:p>
@@ -404,13 +385,13 @@
           <w:bCs w:val="1"/>
         </w:rPr>
         <w:t xml:space="preserve">
-          HENRY GÓMEZ GALVIS
+          LIONEL MESSI
           <w:br/>
-          Profesional especializado II
+          JUGADOR DE SOCCER
           <w:br/>
-          Equipo de Acceso y Facilities
+          INTER MIAMI
           <w:br/>
-          Vicepresidencia de Tecnología
+          SOCCER
         </w:t>
       </w:r>
     </w:p>
@@ -454,17 +435,17 @@
                 <w:bCs w:val="0"/>
               </w:rPr>
               <w:t xml:space="preserve">
-                5 folios originales 
-                <w:br/>
-                 - Memorando Vicepresidencia GPE 1 - 1 folio. 
-                <w:br/>
-                 - Memorando Contabilidad EAF 1 - 1 folio. 
-                <w:br/>
-                 - Formato solicitud de baja de activos fijos 07-07.4-F-017-1.0 - v 1 – 1 folio. 
-                <w:br/>
-                 - Concepto técnico de baja – 1 folios. 
-                <w:br/>
-                 - Registro fotográfico – 1 folios.
+                907 folios originales 
+                <w:br/>
+                 - Memorando Vicepresidencia GPE 65 - 65 folio. 
+                <w:br/>
+                 - Memorando Contabilidad EAF 65 - 65 folio. 
+                <w:br/>
+                 - Formato solicitud de baja de activos fijos 07-07.4-F-017-1.0 - v 1 – 65 folio. 
+                <w:br/>
+                 - Concepto técnico de baja – 656 folios. 
+                <w:br/>
+                 - Registro fotográfico – 56 folios.
                 <w:br/>
               </w:t>
             </w:r>
@@ -520,11 +501,11 @@
                 <w:bCs w:val="0"/>
               </w:rPr>
               <w:t xml:space="preserve">
-                OSCAR FRANCISCO GARCÍA FORERO
-                <w:br/>
                 MAURICIO CAÑÓN GUERRERO
                 <w:br/>
-                ESTEBAN GARCÍA HERRERA
+                JORGE PINTO GALEANO
+                <w:br/>
+                MAURICIO CAÑÓN GUERRERO
               </w:t>
             </w:r>
           </w:p>
@@ -544,11 +525,11 @@
                 <w:bCs w:val="0"/>
               </w:rPr>
               <w:t xml:space="preserve">
-                19795
-                <w:br/>
                 14806
                 <w:br/>
-                19611
+                30980
+                <w:br/>
+                14806
               </w:t>
             </w:r>
           </w:p>
@@ -572,7 +553,7 @@
                 <w:br/>
                 Equipo de Acceso y Facilities
                 <w:br/>
-                Gerencia Planta Externa
+                Equipo de Acceso y Facilities
               </w:t>
             </w:r>
           </w:p>
@@ -638,7 +619,7 @@
               <w:bCs w:val="0"/>
             </w:rPr>
             <w:t xml:space="preserve">
-              07-07.7-F-025-v.4 
+              07-07.7-F-025-v.5 
               <w:br/>
               “Una vez impreso este documento, se considerará documento no controlado”.
             </w:t>
@@ -659,7 +640,7 @@
               <w:b w:val="0"/>
               <w:bCs w:val="0"/>
             </w:rPr>
-            <w:t xml:space="preserve">11/08/2023</w:t>
+            <w:t xml:space="preserve">13/08/2023</w:t>
           </w:r>
         </w:p>
       </w:tc>
@@ -727,7 +708,7 @@
 <file path=word/numbering.xml><?xml version="1.0" encoding="utf-8"?>
 <w:numbering xmlns:ve="http://schemas.openxmlformats.org/markup-compatibility/2006" xmlns:o="urn:schemas-microsoft-com:office:office" xmlns:r="http://schemas.openxmlformats.org/officeDocument/2006/relationships" xmlns:m="http://schemas.openxmlformats.org/officeDocument/2006/math" xmlns:v="urn:schemas-microsoft-com:vml" xmlns:wp="http://schemas.openxmlformats.org/drawingml/2006/wordprocessingDrawing" xmlns:w10="urn:schemas-microsoft-com:office:word" xmlns:w="http://schemas.openxmlformats.org/wordprocessingml/2006/main" xmlns:wne="http://schemas.microsoft.com/office/word/2006/wordml">
   <w:abstractNum w:abstractNumId="1">
-    <w:nsid w:val="FBE4BFFE"/>
+    <w:nsid w:val="CF575CB7"/>
     <w:multiLevelType w:val="hybridMultilevel"/>
     <w:lvl w:ilvl="0">
       <w:start w:val="1"/>

</xml_diff>

<commit_message>
Generated table in template
</commit_message>
<xml_diff>
--- a/vendor/1. Memorando EAF a GPE.docx
+++ b/vendor/1. Memorando EAF a GPE.docx
@@ -41,7 +41,7 @@
                 <w:b w:val="1"/>
                 <w:bCs w:val="1"/>
               </w:rPr>
-              <w:t xml:space="preserve">EAF 9923-04</w:t>
+              <w:t xml:space="preserve">EAF 0990-12131</w:t>
             </w:r>
           </w:p>
         </w:tc>
@@ -98,9 +98,9 @@
                 <w:bCs w:val="0"/>
               </w:rPr>
               <w:t xml:space="preserve">
-                FC BARCELONA
-                <w:br/>
-                La Liga
+                CÉSAR AUGUSTO QUINTERO GIRALDO
+                <w:br/>
+                Gerencia Planta Externa
               </w:t>
             </w:r>
           </w:p>
@@ -147,9 +147,9 @@
                 <w:bCs w:val="0"/>
               </w:rPr>
               <w:t xml:space="preserve">
-                LIONEL MESSI
-                <w:br/>
-                SOCCER
+                HENRY GÓMEZ GALVIS
+                <w:br/>
+                Vicepresidencia de Tecnología
               </w:t>
             </w:r>
           </w:p>
@@ -192,7 +192,7 @@
                 <w:b w:val="0"/>
                 <w:bCs w:val="0"/>
               </w:rPr>
-              <w:t xml:space="preserve">Igualmente, me pueden dar Spotify premium?</w:t>
+              <w:t xml:space="preserve">Bajas</w:t>
             </w:r>
           </w:p>
         </w:tc>
@@ -281,38 +281,244 @@
           <w:b w:val="0"/>
           <w:bCs w:val="0"/>
         </w:rPr>
-        <w:t xml:space="preserve">
-          En cumplimiento al procedimiento establecido en el manual de inventarios corporativo vigente y publicado en intranet para el tema del asunto, atentamente se solicita aprobación al formato solicitud de baja de activos fijos que se adjunta, de acuerdo con el concepto técnico anexo. 
-          <w:br/>
-          <w:br/>
-          Se tiene el (los) siguiente banco de baterías que técnicamente han culminado su vida útil, presentan deterioro y no se pueden volver a utilizar.
-        </w:t>
+        <w:t xml:space="preserve">En cumplimiento al procedimiento establecido en el manual de inventarios corporativo vigente y publicado en intranet para el tema del asunto, atentamente se solicita aprobación al formato solicitud baja de activos fijos que se adjunta de los elementos listados a continuación, teniendo en cuenta el concepto entregado por la Gerencia Planeación de Tecnología en el memorando 365-2012 “Concepto de Planeación de Red para las centrales del Proyecto de Optimización TDM”.</w:t>
       </w:r>
     </w:p>
-    <w:p>
-      <w:pPr>
-        <w:numPr>
-          <w:ilvl w:val="0"/>
-          <w:numId w:val="1"/>
-        </w:numPr>
-      </w:pPr>
-      <w:r>
-        <w:rPr/>
-        <w:t xml:space="preserve">Porfi</w:t>
-      </w:r>
-    </w:p>
-    <w:p>
-      <w:pPr>
-        <w:numPr>
-          <w:ilvl w:val="0"/>
-          <w:numId w:val="1"/>
-        </w:numPr>
-      </w:pPr>
-      <w:r>
-        <w:rPr/>
-        <w:t xml:space="preserve">Laporta, HAZLO </w:t>
-      </w:r>
-    </w:p>
+    <w:tbl>
+      <w:tblGrid>
+        <w:gridCol w:w="1500" w:type="dxa"/>
+        <w:gridCol w:w="4500" w:type="dxa"/>
+        <w:gridCol w:w="1500" w:type="dxa"/>
+      </w:tblGrid>
+      <w:tblPr>
+        <w:tblStyle w:val="estilo3"/>
+      </w:tblPr>
+      <w:tr>
+        <w:trPr/>
+        <w:tc>
+          <w:tcPr>
+            <w:tcW w:w="1500" w:type="dxa"/>
+            <w:tcBorders>
+              <w:top w:val="single" w:sz="8" w:color="000000"/>
+              <w:left w:val="single" w:sz="8" w:color="000000"/>
+              <w:right w:val="single" w:sz="8" w:color="000000"/>
+              <w:bottom w:val="single" w:sz="8" w:color="000000"/>
+            </w:tcBorders>
+          </w:tcPr>
+          <w:p>
+            <w:pPr>
+              <w:jc w:val="center"/>
+            </w:pPr>
+            <w:r>
+              <w:rPr>
+                <w:rFonts w:ascii="Arial" w:hAnsi="Arial" w:eastAsia="Arial" w:cs="Arial"/>
+                <w:sz w:val="20"/>
+                <w:szCs w:val="20"/>
+                <w:b w:val="1"/>
+                <w:bCs w:val="1"/>
+              </w:rPr>
+              <w:t xml:space="preserve">ÍTEM</w:t>
+            </w:r>
+          </w:p>
+        </w:tc>
+        <w:tc>
+          <w:tcPr>
+            <w:tcW w:w="4500" w:type="dxa"/>
+            <w:tcBorders>
+              <w:top w:val="single" w:sz="8" w:color="000000"/>
+              <w:left w:val="single" w:sz="8" w:color="000000"/>
+              <w:right w:val="single" w:sz="8" w:color="000000"/>
+              <w:bottom w:val="single" w:sz="8" w:color="000000"/>
+            </w:tcBorders>
+          </w:tcPr>
+          <w:p>
+            <w:pPr>
+              <w:jc w:val="center"/>
+            </w:pPr>
+            <w:r>
+              <w:rPr>
+                <w:rFonts w:ascii="Arial" w:hAnsi="Arial" w:eastAsia="Arial" w:cs="Arial"/>
+                <w:sz w:val="20"/>
+                <w:szCs w:val="20"/>
+                <w:b w:val="1"/>
+                <w:bCs w:val="1"/>
+              </w:rPr>
+              <w:t xml:space="preserve">DESCRIPCIÓN</w:t>
+            </w:r>
+          </w:p>
+        </w:tc>
+        <w:tc>
+          <w:tcPr>
+            <w:tcW w:w="1500" w:type="dxa"/>
+            <w:tcBorders>
+              <w:top w:val="single" w:sz="8" w:color="000000"/>
+              <w:left w:val="single" w:sz="8" w:color="000000"/>
+              <w:right w:val="single" w:sz="8" w:color="000000"/>
+              <w:bottom w:val="single" w:sz="8" w:color="000000"/>
+            </w:tcBorders>
+          </w:tcPr>
+          <w:p>
+            <w:pPr>
+              <w:jc w:val="center"/>
+            </w:pPr>
+            <w:r>
+              <w:rPr>
+                <w:rFonts w:ascii="Arial" w:hAnsi="Arial" w:eastAsia="Arial" w:cs="Arial"/>
+                <w:sz w:val="20"/>
+                <w:szCs w:val="20"/>
+                <w:b w:val="1"/>
+                <w:bCs w:val="1"/>
+              </w:rPr>
+              <w:t xml:space="preserve">CANTIDAD</w:t>
+            </w:r>
+          </w:p>
+        </w:tc>
+      </w:tr>
+      <w:tr>
+        <w:trPr/>
+        <w:tc>
+          <w:tcPr>
+            <w:tcW w:w="1500" w:type="dxa"/>
+            <w:tcBorders>
+              <w:top w:val="single" w:sz="8" w:color="000000"/>
+              <w:left w:val="single" w:sz="8" w:color="000000"/>
+              <w:right w:val="single" w:sz="8" w:color="000000"/>
+              <w:bottom w:val="single" w:sz="8" w:color="000000"/>
+            </w:tcBorders>
+          </w:tcPr>
+          <w:p>
+            <w:pPr>
+              <w:jc w:val="center"/>
+            </w:pPr>
+            <w:r>
+              <w:rPr>
+                <w:b w:val="0"/>
+                <w:bCs w:val="0"/>
+              </w:rPr>
+              <w:t xml:space="preserve">1</w:t>
+            </w:r>
+          </w:p>
+        </w:tc>
+        <w:tc>
+          <w:tcPr>
+            <w:tcW w:w="4500" w:type="dxa"/>
+            <w:tcBorders>
+              <w:top w:val="single" w:sz="8" w:color="000000"/>
+              <w:left w:val="single" w:sz="8" w:color="000000"/>
+              <w:right w:val="single" w:sz="8" w:color="000000"/>
+              <w:bottom w:val="single" w:sz="8" w:color="000000"/>
+            </w:tcBorders>
+          </w:tcPr>
+          <w:p>
+            <w:pPr>
+              <w:jc w:val="center"/>
+            </w:pPr>
+            <w:r>
+              <w:rPr>
+                <w:b w:val="0"/>
+                <w:bCs w:val="0"/>
+              </w:rPr>
+              <w:t xml:space="preserve">Baja </w:t>
+            </w:r>
+          </w:p>
+        </w:tc>
+        <w:tc>
+          <w:tcPr>
+            <w:tcW w:w="1500" w:type="dxa"/>
+            <w:tcBorders>
+              <w:top w:val="single" w:sz="8" w:color="000000"/>
+              <w:left w:val="single" w:sz="8" w:color="000000"/>
+              <w:right w:val="single" w:sz="8" w:color="000000"/>
+              <w:bottom w:val="single" w:sz="8" w:color="000000"/>
+            </w:tcBorders>
+          </w:tcPr>
+          <w:p>
+            <w:pPr>
+              <w:jc w:val="center"/>
+            </w:pPr>
+            <w:r>
+              <w:rPr>
+                <w:b w:val="0"/>
+                <w:bCs w:val="0"/>
+              </w:rPr>
+              <w:t xml:space="preserve">112</w:t>
+            </w:r>
+          </w:p>
+        </w:tc>
+      </w:tr>
+      <w:tr>
+        <w:trPr/>
+        <w:tc>
+          <w:tcPr>
+            <w:tcW w:w="1500" w:type="dxa"/>
+            <w:tcBorders>
+              <w:top w:val="single" w:sz="8" w:color="000000"/>
+              <w:left w:val="single" w:sz="8" w:color="000000"/>
+              <w:right w:val="single" w:sz="8" w:color="000000"/>
+              <w:bottom w:val="single" w:sz="8" w:color="000000"/>
+            </w:tcBorders>
+          </w:tcPr>
+          <w:p>
+            <w:pPr>
+              <w:jc w:val="center"/>
+            </w:pPr>
+            <w:r>
+              <w:rPr>
+                <w:b w:val="0"/>
+                <w:bCs w:val="0"/>
+              </w:rPr>
+              <w:t xml:space="preserve">2</w:t>
+            </w:r>
+          </w:p>
+        </w:tc>
+        <w:tc>
+          <w:tcPr>
+            <w:tcW w:w="4500" w:type="dxa"/>
+            <w:tcBorders>
+              <w:top w:val="single" w:sz="8" w:color="000000"/>
+              <w:left w:val="single" w:sz="8" w:color="000000"/>
+              <w:right w:val="single" w:sz="8" w:color="000000"/>
+              <w:bottom w:val="single" w:sz="8" w:color="000000"/>
+            </w:tcBorders>
+          </w:tcPr>
+          <w:p>
+            <w:pPr>
+              <w:jc w:val="center"/>
+            </w:pPr>
+            <w:r>
+              <w:rPr>
+                <w:b w:val="0"/>
+                <w:bCs w:val="0"/>
+              </w:rPr>
+              <w:t xml:space="preserve">eqweq</w:t>
+            </w:r>
+          </w:p>
+        </w:tc>
+        <w:tc>
+          <w:tcPr>
+            <w:tcW w:w="1500" w:type="dxa"/>
+            <w:tcBorders>
+              <w:top w:val="single" w:sz="8" w:color="000000"/>
+              <w:left w:val="single" w:sz="8" w:color="000000"/>
+              <w:right w:val="single" w:sz="8" w:color="000000"/>
+              <w:bottom w:val="single" w:sz="8" w:color="000000"/>
+            </w:tcBorders>
+          </w:tcPr>
+          <w:p>
+            <w:pPr>
+              <w:jc w:val="center"/>
+            </w:pPr>
+            <w:r>
+              <w:rPr>
+                <w:b w:val="0"/>
+                <w:bCs w:val="0"/>
+              </w:rPr>
+              <w:t xml:space="preserve">12</w:t>
+            </w:r>
+          </w:p>
+        </w:tc>
+      </w:tr>
+    </w:tbl>
     <w:p>
       <w:pPr>
         <w:jc w:val="both"/>
@@ -340,7 +546,7 @@
           <w:b w:val="0"/>
           <w:bCs w:val="0"/>
         </w:rPr>
-        <w:t xml:space="preserve">Por tal motivo se anexan 907 folios originales enunciados en el pie de página.</w:t>
+        <w:t xml:space="preserve">Por tal motivo se anexan 5 folios originales enunciados en el pie de página.</w:t>
       </w:r>
     </w:p>
     <w:p>
@@ -385,13 +591,13 @@
           <w:bCs w:val="1"/>
         </w:rPr>
         <w:t xml:space="preserve">
-          LIONEL MESSI
+          HENRY GÓMEZ GALVIS
           <w:br/>
-          JUGADOR DE SOCCER
+          Profesional especializado II
           <w:br/>
-          INTER MIAMI
+          Equipo de Acceso y Facilities
           <w:br/>
-          SOCCER
+          Vicepresidencia de Tecnología
         </w:t>
       </w:r>
     </w:p>
@@ -435,17 +641,17 @@
                 <w:bCs w:val="0"/>
               </w:rPr>
               <w:t xml:space="preserve">
-                907 folios originales 
-                <w:br/>
-                 - Memorando Vicepresidencia GPE 65 - 65 folio. 
-                <w:br/>
-                 - Memorando Contabilidad EAF 65 - 65 folio. 
-                <w:br/>
-                 - Formato solicitud de baja de activos fijos 07-07.4-F-017-1.0 - v 1 – 65 folio. 
-                <w:br/>
-                 - Concepto técnico de baja – 656 folios. 
-                <w:br/>
-                 - Registro fotográfico – 56 folios.
+                5 folios originales 
+                <w:br/>
+                 - Memorando Vicepresidencia GPE 1 - 1 folio. 
+                <w:br/>
+                 - Memorando Contabilidad EAF 1 - 1 folio. 
+                <w:br/>
+                 - Formato solicitud de baja de activos fijos 07-07.4-F-017-1.0 - v 1 – 1 folio. 
+                <w:br/>
+                 - Concepto técnico de baja – 1 folios. 
+                <w:br/>
+                 - Registro fotográfico – 1 folios.
                 <w:br/>
               </w:t>
             </w:r>
@@ -503,9 +709,9 @@
               <w:t xml:space="preserve">
                 MAURICIO CAÑÓN GUERRERO
                 <w:br/>
-                JORGE PINTO GALEANO
-                <w:br/>
-                MAURICIO CAÑÓN GUERRERO
+                JOSÉ FERNEY MEJÍA GARNICA
+                <w:br/>
+                JUAN MANUEL GUTIÉRREZ APONTE
               </w:t>
             </w:r>
           </w:p>
@@ -527,9 +733,9 @@
               <w:t xml:space="preserve">
                 14806
                 <w:br/>
-                30980
-                <w:br/>
-                14806
+                26423
+                <w:br/>
+                22163
               </w:t>
             </w:r>
           </w:p>
@@ -578,7 +784,7 @@
       <w:footerReference w:type="default" r:id="rId9"/>
       <w:footerReference w:type="default" r:id="rId10"/>
       <w:pgSz w:orient="portrait" w:w="11905.511811023622" w:h="16837.79527559055"/>
-      <w:pgMar w:top="1440" w:right="1440" w:bottom="1440" w:left="1440" w:header="720" w:footer="720" w:gutter="0"/>
+      <w:pgMar w:top="1" w:right="1440" w:bottom="1440" w:left="1440" w:header="720" w:footer="720" w:gutter="0"/>
       <w:cols w:num="1" w:space="720"/>
     </w:sectPr>
   </w:body>
@@ -640,7 +846,7 @@
               <w:b w:val="0"/>
               <w:bCs w:val="0"/>
             </w:rPr>
-            <w:t xml:space="preserve">13/08/2023</w:t>
+            <w:t xml:space="preserve">14/08/2023</w:t>
           </w:r>
         </w:p>
       </w:tc>
@@ -706,159 +912,7 @@
 </file>
 
 <file path=word/numbering.xml><?xml version="1.0" encoding="utf-8"?>
-<w:numbering xmlns:ve="http://schemas.openxmlformats.org/markup-compatibility/2006" xmlns:o="urn:schemas-microsoft-com:office:office" xmlns:r="http://schemas.openxmlformats.org/officeDocument/2006/relationships" xmlns:m="http://schemas.openxmlformats.org/officeDocument/2006/math" xmlns:v="urn:schemas-microsoft-com:vml" xmlns:wp="http://schemas.openxmlformats.org/drawingml/2006/wordprocessingDrawing" xmlns:w10="urn:schemas-microsoft-com:office:word" xmlns:w="http://schemas.openxmlformats.org/wordprocessingml/2006/main" xmlns:wne="http://schemas.microsoft.com/office/word/2006/wordml">
-  <w:abstractNum w:abstractNumId="1">
-    <w:nsid w:val="CF575CB7"/>
-    <w:multiLevelType w:val="hybridMultilevel"/>
-    <w:lvl w:ilvl="0">
-      <w:start w:val="1"/>
-      <w:numFmt w:val="bullet"/>
-      <w:suff w:val="tab"/>
-      <w:lvlText w:val=""/>
-      <w:lvlJc w:val="left"/>
-      <w:pPr>
-        <w:tabs>
-          <w:tab w:val="num" w:pos="720"/>
-        </w:tabs>
-        <w:ind w:left="720" w:hanging="360"/>
-      </w:pPr>
-      <w:rPr>
-        <w:rFonts w:ascii="Symbol" w:hAnsi="Symbol" w:cs="Symbol" w:hint="default"/>
-      </w:rPr>
-    </w:lvl>
-    <w:lvl w:ilvl="1">
-      <w:start w:val="1"/>
-      <w:numFmt w:val="bullet"/>
-      <w:suff w:val="tab"/>
-      <w:lvlText w:val="o"/>
-      <w:lvlJc w:val="left"/>
-      <w:pPr>
-        <w:tabs>
-          <w:tab w:val="num" w:pos="1440"/>
-        </w:tabs>
-        <w:ind w:left="1440" w:hanging="360"/>
-      </w:pPr>
-      <w:rPr>
-        <w:rFonts w:ascii="Courier New" w:hAnsi="Courier New" w:cs="Courier New" w:hint="default"/>
-      </w:rPr>
-    </w:lvl>
-    <w:lvl w:ilvl="2">
-      <w:start w:val="1"/>
-      <w:numFmt w:val="bullet"/>
-      <w:suff w:val="tab"/>
-      <w:lvlText w:val=""/>
-      <w:lvlJc w:val="left"/>
-      <w:pPr>
-        <w:tabs>
-          <w:tab w:val="num" w:pos="2160"/>
-        </w:tabs>
-        <w:ind w:left="2160" w:hanging="360"/>
-      </w:pPr>
-      <w:rPr>
-        <w:rFonts w:ascii="Wingdings" w:hAnsi="Wingdings" w:cs="Wingdings" w:hint="default"/>
-      </w:rPr>
-    </w:lvl>
-    <w:lvl w:ilvl="3">
-      <w:start w:val="1"/>
-      <w:numFmt w:val="bullet"/>
-      <w:suff w:val="tab"/>
-      <w:lvlText w:val=""/>
-      <w:lvlJc w:val="left"/>
-      <w:pPr>
-        <w:tabs>
-          <w:tab w:val="num" w:pos="2880"/>
-        </w:tabs>
-        <w:ind w:left="2880" w:hanging="360"/>
-      </w:pPr>
-      <w:rPr>
-        <w:rFonts w:ascii="Symbol" w:hAnsi="Symbol" w:cs="Symbol" w:hint="default"/>
-      </w:rPr>
-    </w:lvl>
-    <w:lvl w:ilvl="4">
-      <w:start w:val="1"/>
-      <w:numFmt w:val="bullet"/>
-      <w:suff w:val="tab"/>
-      <w:lvlText w:val="o"/>
-      <w:lvlJc w:val="left"/>
-      <w:pPr>
-        <w:tabs>
-          <w:tab w:val="num" w:pos="3600"/>
-        </w:tabs>
-        <w:ind w:left="3600" w:hanging="360"/>
-      </w:pPr>
-      <w:rPr>
-        <w:rFonts w:ascii="Courier New" w:hAnsi="Courier New" w:cs="Courier New" w:hint="default"/>
-      </w:rPr>
-    </w:lvl>
-    <w:lvl w:ilvl="5">
-      <w:start w:val="1"/>
-      <w:numFmt w:val="bullet"/>
-      <w:suff w:val="tab"/>
-      <w:lvlText w:val=""/>
-      <w:lvlJc w:val="left"/>
-      <w:pPr>
-        <w:tabs>
-          <w:tab w:val="num" w:pos="4320"/>
-        </w:tabs>
-        <w:ind w:left="4320" w:hanging="360"/>
-      </w:pPr>
-      <w:rPr>
-        <w:rFonts w:ascii="Wingdings" w:hAnsi="Wingdings" w:cs="Wingdings" w:hint="default"/>
-      </w:rPr>
-    </w:lvl>
-    <w:lvl w:ilvl="6">
-      <w:start w:val="1"/>
-      <w:numFmt w:val="bullet"/>
-      <w:suff w:val="tab"/>
-      <w:lvlText w:val=""/>
-      <w:lvlJc w:val="left"/>
-      <w:pPr>
-        <w:tabs>
-          <w:tab w:val="num" w:pos="5040"/>
-        </w:tabs>
-        <w:ind w:left="5040" w:hanging="360"/>
-      </w:pPr>
-      <w:rPr>
-        <w:rFonts w:ascii="Symbol" w:hAnsi="Symbol" w:cs="Symbol" w:hint="default"/>
-      </w:rPr>
-    </w:lvl>
-    <w:lvl w:ilvl="7">
-      <w:start w:val="1"/>
-      <w:numFmt w:val="bullet"/>
-      <w:suff w:val="tab"/>
-      <w:lvlText w:val="o"/>
-      <w:lvlJc w:val="left"/>
-      <w:pPr>
-        <w:tabs>
-          <w:tab w:val="num" w:pos="5760"/>
-        </w:tabs>
-        <w:ind w:left="5760" w:hanging="360"/>
-      </w:pPr>
-      <w:rPr>
-        <w:rFonts w:ascii="Courier New" w:hAnsi="Courier New" w:cs="Courier New" w:hint="default"/>
-      </w:rPr>
-    </w:lvl>
-    <w:lvl w:ilvl="8">
-      <w:start w:val="1"/>
-      <w:numFmt w:val="bullet"/>
-      <w:suff w:val="tab"/>
-      <w:lvlText w:val=""/>
-      <w:lvlJc w:val="left"/>
-      <w:pPr>
-        <w:tabs>
-          <w:tab w:val="num" w:pos="6480"/>
-        </w:tabs>
-        <w:ind w:left="6480" w:hanging="360"/>
-      </w:pPr>
-      <w:rPr>
-        <w:rFonts w:ascii="Wingdings" w:hAnsi="Wingdings" w:cs="Wingdings" w:hint="default"/>
-      </w:rPr>
-    </w:lvl>
-  </w:abstractNum>
-  <w:num w:numId="1">
-    <w:abstractNumId w:val="1"/>
-  </w:num>
-</w:numbering>
+<w:numbering xmlns:ve="http://schemas.openxmlformats.org/markup-compatibility/2006" xmlns:o="urn:schemas-microsoft-com:office:office" xmlns:r="http://schemas.openxmlformats.org/officeDocument/2006/relationships" xmlns:m="http://schemas.openxmlformats.org/officeDocument/2006/math" xmlns:v="urn:schemas-microsoft-com:vml" xmlns:wp="http://schemas.openxmlformats.org/drawingml/2006/wordprocessingDrawing" xmlns:w10="urn:schemas-microsoft-com:office:word" xmlns:w="http://schemas.openxmlformats.org/wordprocessingml/2006/main" xmlns:wne="http://schemas.microsoft.com/office/word/2006/wordml"/>
 </file>
 
 <file path=word/styles.xml><?xml version="1.0" encoding="utf-8"?>
@@ -883,6 +937,16 @@
     <w:rPr>
       <w:vertAlign w:val="superscript"/>
     </w:rPr>
+  </w:style>
+  <w:style w:type="table" w:customStyle="1" w:styleId="estilo3">
+    <w:name w:val="estilo3"/>
+    <w:uiPriority w:val="99"/>
+    <w:tblPr>
+      <w:jc w:val="center"/>
+      <w:tblW w:w="0" w:type="auto"/>
+      <w:tblLayout w:type="autofit"/>
+      <w:bidiVisual w:val="0"/>
+    </w:tblPr>
   </w:style>
 </w:styles>
 </file>

</xml_diff>